<commit_message>
update to dev document
</commit_message>
<xml_diff>
--- a/oldworldblues/gfx/OWBEntity/A. Placeholder/Nations to do.docx
+++ b/oldworldblues/gfx/OWBEntity/A. Placeholder/Nations to do.docx
@@ -692,7 +692,11 @@
           <w:tcPr>
             <w:tcW w:w="2106" w:type="dxa"/>
           </w:tcPr>
-          <w:p/>
+          <w:p>
+            <w:r>
+              <w:t>CelsiuZ – WIP</w:t>
+            </w:r>
+          </w:p>
         </w:tc>
       </w:tr>
       <w:tr>
@@ -1530,37 +1534,69 @@
           <w:tcPr>
             <w:tcW w:w="1870" w:type="dxa"/>
           </w:tcPr>
-          <w:p/>
-        </w:tc>
-        <w:tc>
-          <w:tcPr>
-            <w:tcW w:w="1870" w:type="dxa"/>
-          </w:tcPr>
-          <w:p/>
-        </w:tc>
-        <w:tc>
-          <w:tcPr>
-            <w:tcW w:w="1870" w:type="dxa"/>
-          </w:tcPr>
-          <w:p/>
-        </w:tc>
-        <w:tc>
-          <w:tcPr>
-            <w:tcW w:w="1870" w:type="dxa"/>
-          </w:tcPr>
-          <w:p/>
-        </w:tc>
-        <w:tc>
-          <w:tcPr>
-            <w:tcW w:w="2106" w:type="dxa"/>
-          </w:tcPr>
-          <w:p/>
-        </w:tc>
-        <w:tc>
-          <w:tcPr>
-            <w:tcW w:w="2106" w:type="dxa"/>
-          </w:tcPr>
-          <w:p/>
+          <w:p>
+            <w:r>
+              <w:t>MUR</w:t>
+            </w:r>
+          </w:p>
+        </w:tc>
+        <w:tc>
+          <w:tcPr>
+            <w:tcW w:w="1870" w:type="dxa"/>
+          </w:tcPr>
+          <w:p>
+            <w:proofErr w:type="spellStart"/>
+            <w:r>
+              <w:t>Murtaugh</w:t>
+            </w:r>
+            <w:proofErr w:type="spellEnd"/>
+          </w:p>
+        </w:tc>
+        <w:tc>
+          <w:tcPr>
+            <w:tcW w:w="1870" w:type="dxa"/>
+          </w:tcPr>
+          <w:p>
+            <w:r>
+              <w:t>Settler</w:t>
+            </w:r>
+          </w:p>
+        </w:tc>
+        <w:tc>
+          <w:tcPr>
+            <w:tcW w:w="1870" w:type="dxa"/>
+          </w:tcPr>
+          <w:p/>
+        </w:tc>
+        <w:tc>
+          <w:tcPr>
+            <w:tcW w:w="2106" w:type="dxa"/>
+          </w:tcPr>
+          <w:p>
+            <w:r>
+              <w:t xml:space="preserve">Usually allies with New Canaan should have some familiar </w:t>
+            </w:r>
+            <w:r>
+              <w:lastRenderedPageBreak/>
+              <w:t>attributes from them.</w:t>
+            </w:r>
+          </w:p>
+        </w:tc>
+        <w:tc>
+          <w:tcPr>
+            <w:tcW w:w="2106" w:type="dxa"/>
+          </w:tcPr>
+          <w:p>
+            <w:r>
+              <w:lastRenderedPageBreak/>
+              <w:t xml:space="preserve">CelsiuZ - </w:t>
+            </w:r>
+            <w:bookmarkStart w:id="0" w:name="_GoBack"/>
+            <w:bookmarkEnd w:id="0"/>
+            <w:r>
+              <w:t>Done</w:t>
+            </w:r>
+          </w:p>
         </w:tc>
       </w:tr>
       <w:tr>
@@ -1658,7 +1694,6 @@
           <w:sz w:val="32"/>
           <w:szCs w:val="32"/>
         </w:rPr>
-        <w:lastRenderedPageBreak/>
         <w:t>Guidelines</w:t>
       </w:r>
     </w:p>
@@ -1683,12 +1718,7 @@
         </w:numPr>
       </w:pPr>
       <w:r>
-        <w:t>Try to make raiders raider, a</w:t>
-      </w:r>
-      <w:bookmarkStart w:id="0" w:name="_GoBack"/>
-      <w:bookmarkEnd w:id="0"/>
-      <w:r>
-        <w:t xml:space="preserve">nd </w:t>
+        <w:t xml:space="preserve">Try to make raiders raider, and </w:t>
       </w:r>
       <w:r>
         <w:t>tribal</w:t>
@@ -2304,6 +2334,7 @@
     <w:lsdException w:name="HTML Sample" w:semiHidden="1" w:unhideWhenUsed="1"/>
     <w:lsdException w:name="HTML Typewriter" w:semiHidden="1" w:unhideWhenUsed="1"/>
     <w:lsdException w:name="HTML Variable" w:semiHidden="1" w:unhideWhenUsed="1"/>
+    <w:lsdException w:name="Normal Table" w:semiHidden="1" w:unhideWhenUsed="1"/>
     <w:lsdException w:name="annotation subject" w:semiHidden="1" w:unhideWhenUsed="1"/>
     <w:lsdException w:name="No List" w:semiHidden="1" w:unhideWhenUsed="1"/>
     <w:lsdException w:name="Outline List 1" w:semiHidden="1" w:unhideWhenUsed="1"/>
@@ -2350,8 +2381,10 @@
     <w:lsdException w:name="Table Subtle 2" w:semiHidden="1" w:unhideWhenUsed="1"/>
     <w:lsdException w:name="Table Web 1" w:semiHidden="1" w:unhideWhenUsed="1"/>
     <w:lsdException w:name="Table Web 2" w:semiHidden="1" w:unhideWhenUsed="1"/>
+    <w:lsdException w:name="Table Web 3" w:semiHidden="1" w:unhideWhenUsed="1"/>
     <w:lsdException w:name="Balloon Text" w:semiHidden="1" w:unhideWhenUsed="1"/>
     <w:lsdException w:name="Table Grid" w:uiPriority="39"/>
+    <w:lsdException w:name="Table Theme" w:semiHidden="1" w:unhideWhenUsed="1"/>
     <w:lsdException w:name="Placeholder Text" w:semiHidden="1"/>
     <w:lsdException w:name="No Spacing" w:uiPriority="1" w:qFormat="1"/>
     <w:lsdException w:name="Light Shading" w:uiPriority="60"/>

</xml_diff>